<commit_message>
Pre-training techniques to build LLM
1.Next word prediction
2.Mased language modeling
</commit_message>
<xml_diff>
--- a/LLM Work Practices/LLMsNotes.docx
+++ b/LLM Work Practices/LLMsNotes.docx
@@ -821,16 +821,238 @@
           <w:lang w:val="en-US"/>
         </w:rPr>
         <w:tab/>
+        <w:t>this knowledge to similar breeds with just a few more examples</w:t>
+      </w:r>
+    </w:p>
+    <w:p>
+      <w:pPr>
+        <w:rPr>
+          <w:rFonts w:hint="default"/>
+          <w:lang w:val="en-US"/>
+        </w:rPr>
+      </w:pPr>
+      <w:r>
+        <w:rPr>
+          <w:rFonts w:hint="default"/>
+          <w:lang w:val="en-US"/>
+        </w:rPr>
+        <w:br w:type="page"/>
+      </w:r>
+    </w:p>
+    <w:p>
+      <w:pPr>
+        <w:keepNext w:val="0"/>
+        <w:keepLines w:val="0"/>
+        <w:pageBreakBefore w:val="0"/>
+        <w:widowControl/>
+        <w:numPr>
+          <w:numId w:val="0"/>
+        </w:numPr>
+        <w:kinsoku/>
+        <w:wordWrap/>
+        <w:overflowPunct/>
+        <w:topLinePunct w:val="0"/>
+        <w:autoSpaceDE/>
+        <w:autoSpaceDN/>
+        <w:bidi w:val="0"/>
+        <w:adjustRightInd/>
+        <w:snapToGrid/>
+        <w:ind w:left="720" w:leftChars="0" w:firstLine="180"/>
+        <w:textAlignment w:val="auto"/>
+        <w:rPr>
+          <w:rFonts w:hint="default"/>
+          <w:b/>
+          <w:bCs/>
+          <w:sz w:val="22"/>
+          <w:szCs w:val="22"/>
+          <w:lang w:val="en-US"/>
+        </w:rPr>
+      </w:pPr>
+      <w:r>
+        <w:rPr>
+          <w:rFonts w:hint="default"/>
+          <w:b/>
+          <w:bCs/>
+          <w:sz w:val="22"/>
+          <w:szCs w:val="22"/>
+          <w:lang w:val="en-US"/>
+        </w:rPr>
+        <w:t>Pre-training techniques to build LLMs</w:t>
+      </w:r>
+    </w:p>
+    <w:p>
+      <w:pPr>
+        <w:keepNext w:val="0"/>
+        <w:keepLines w:val="0"/>
+        <w:pageBreakBefore w:val="0"/>
+        <w:widowControl/>
+        <w:numPr>
+          <w:numId w:val="0"/>
+        </w:numPr>
+        <w:kinsoku/>
+        <w:wordWrap/>
+        <w:overflowPunct/>
+        <w:topLinePunct w:val="0"/>
+        <w:autoSpaceDE/>
+        <w:autoSpaceDN/>
+        <w:bidi w:val="0"/>
+        <w:adjustRightInd/>
+        <w:snapToGrid/>
+        <w:ind w:left="720" w:leftChars="0" w:firstLine="180"/>
+        <w:textAlignment w:val="auto"/>
+        <w:rPr>
+          <w:rFonts w:hint="default"/>
+          <w:lang w:val="en-US"/>
+        </w:rPr>
+      </w:pPr>
+    </w:p>
+    <w:p>
+      <w:pPr>
+        <w:keepNext w:val="0"/>
+        <w:keepLines w:val="0"/>
+        <w:pageBreakBefore w:val="0"/>
+        <w:widowControl/>
+        <w:numPr>
+          <w:ilvl w:val="0"/>
+          <w:numId w:val="2"/>
+        </w:numPr>
+        <w:kinsoku/>
+        <w:wordWrap/>
+        <w:overflowPunct/>
+        <w:topLinePunct w:val="0"/>
+        <w:autoSpaceDE/>
+        <w:autoSpaceDN/>
+        <w:bidi w:val="0"/>
+        <w:adjustRightInd/>
+        <w:snapToGrid/>
+        <w:ind w:left="720" w:leftChars="0" w:firstLine="180"/>
+        <w:textAlignment w:val="auto"/>
+        <w:rPr>
+          <w:rFonts w:hint="default"/>
+          <w:lang w:val="en-US"/>
+        </w:rPr>
+      </w:pPr>
+      <w:r>
+        <w:rPr>
+          <w:rFonts w:hint="default"/>
+          <w:lang w:val="en-US"/>
+        </w:rPr>
+        <w:t>Next word prediction</w:t>
+      </w:r>
+    </w:p>
+    <w:p>
+      <w:pPr>
+        <w:keepNext w:val="0"/>
+        <w:keepLines w:val="0"/>
+        <w:pageBreakBefore w:val="0"/>
+        <w:widowControl/>
+        <w:numPr>
+          <w:ilvl w:val="0"/>
+          <w:numId w:val="2"/>
+        </w:numPr>
+        <w:kinsoku/>
+        <w:wordWrap/>
+        <w:overflowPunct/>
+        <w:topLinePunct w:val="0"/>
+        <w:autoSpaceDE/>
+        <w:autoSpaceDN/>
+        <w:bidi w:val="0"/>
+        <w:adjustRightInd/>
+        <w:snapToGrid/>
+        <w:ind w:left="720" w:leftChars="0" w:firstLine="180"/>
+        <w:textAlignment w:val="auto"/>
+        <w:rPr>
+          <w:rFonts w:hint="default"/>
+          <w:lang w:val="en-US"/>
+        </w:rPr>
+      </w:pPr>
+      <w:r>
+        <w:rPr>
+          <w:rFonts w:hint="default"/>
+          <w:lang w:val="en-US"/>
+        </w:rPr>
+        <w:t>Mased language modeling</w:t>
       </w:r>
       <w:bookmarkStart w:id="0" w:name="_GoBack"/>
       <w:bookmarkEnd w:id="0"/>
-      <w:r>
-        <w:rPr>
-          <w:rFonts w:hint="default"/>
-          <w:lang w:val="en-US"/>
-        </w:rPr>
-        <w:t>this knowledge to similar breeds with just a few more examples</w:t>
-      </w:r>
+    </w:p>
+    <w:p>
+      <w:pPr>
+        <w:keepNext w:val="0"/>
+        <w:keepLines w:val="0"/>
+        <w:pageBreakBefore w:val="0"/>
+        <w:widowControl/>
+        <w:numPr>
+          <w:numId w:val="0"/>
+        </w:numPr>
+        <w:kinsoku/>
+        <w:wordWrap/>
+        <w:overflowPunct/>
+        <w:topLinePunct w:val="0"/>
+        <w:autoSpaceDE/>
+        <w:autoSpaceDN/>
+        <w:bidi w:val="0"/>
+        <w:adjustRightInd/>
+        <w:snapToGrid/>
+        <w:ind w:left="720" w:leftChars="0" w:firstLine="180"/>
+        <w:textAlignment w:val="auto"/>
+        <w:rPr>
+          <w:rFonts w:hint="default"/>
+          <w:lang w:val="en-US"/>
+        </w:rPr>
+      </w:pPr>
+    </w:p>
+    <w:p>
+      <w:pPr>
+        <w:keepNext w:val="0"/>
+        <w:keepLines w:val="0"/>
+        <w:pageBreakBefore w:val="0"/>
+        <w:widowControl/>
+        <w:numPr>
+          <w:numId w:val="0"/>
+        </w:numPr>
+        <w:kinsoku/>
+        <w:wordWrap/>
+        <w:overflowPunct/>
+        <w:topLinePunct w:val="0"/>
+        <w:autoSpaceDE/>
+        <w:autoSpaceDN/>
+        <w:bidi w:val="0"/>
+        <w:adjustRightInd/>
+        <w:snapToGrid/>
+        <w:ind w:left="720" w:leftChars="0" w:firstLine="180"/>
+        <w:textAlignment w:val="auto"/>
+        <w:rPr>
+          <w:rFonts w:hint="default"/>
+          <w:lang w:val="en-US"/>
+        </w:rPr>
+      </w:pPr>
+    </w:p>
+    <w:p>
+      <w:pPr>
+        <w:keepNext w:val="0"/>
+        <w:keepLines w:val="0"/>
+        <w:pageBreakBefore w:val="0"/>
+        <w:widowControl/>
+        <w:numPr>
+          <w:numId w:val="0"/>
+        </w:numPr>
+        <w:kinsoku/>
+        <w:wordWrap/>
+        <w:overflowPunct/>
+        <w:topLinePunct w:val="0"/>
+        <w:autoSpaceDE/>
+        <w:autoSpaceDN/>
+        <w:bidi w:val="0"/>
+        <w:adjustRightInd/>
+        <w:snapToGrid/>
+        <w:ind w:left="720" w:leftChars="0" w:firstLine="180"/>
+        <w:textAlignment w:val="auto"/>
+        <w:rPr>
+          <w:rFonts w:hint="default"/>
+          <w:lang w:val="en-US"/>
+        </w:rPr>
+      </w:pPr>
     </w:p>
     <w:sectPr>
       <w:pgSz w:w="11906" w:h="16838"/>
@@ -845,6 +1067,18 @@
 <file path=word/numbering.xml><?xml version="1.0" encoding="utf-8"?>
 <w:numbering xmlns:wpc="http://schemas.microsoft.com/office/word/2010/wordprocessingCanvas" xmlns:mc="http://schemas.openxmlformats.org/markup-compatibility/2006" xmlns:o="urn:schemas-microsoft-com:office:office" xmlns:r="http://schemas.openxmlformats.org/officeDocument/2006/relationships" xmlns:m="http://schemas.openxmlformats.org/officeDocument/2006/math" xmlns:v="urn:schemas-microsoft-com:vml" xmlns:wp14="http://schemas.microsoft.com/office/word/2010/wordprocessingDrawing" xmlns:wp="http://schemas.openxmlformats.org/drawingml/2006/wordprocessingDrawing" xmlns:w10="urn:schemas-microsoft-com:office:word" xmlns:w="http://schemas.openxmlformats.org/wordprocessingml/2006/main" xmlns:w14="http://schemas.microsoft.com/office/word/2010/wordml" xmlns:wpg="http://schemas.microsoft.com/office/word/2010/wordprocessingGroup" xmlns:wpi="http://schemas.microsoft.com/office/word/2010/wordprocessingInk" xmlns:wne="http://schemas.microsoft.com/office/word/2006/wordml" xmlns:wps="http://schemas.microsoft.com/office/word/2010/wordprocessingShape" xmlns:wpsCustomData="http://www.wps.cn/officeDocument/2013/wpsCustomData" mc:Ignorable="w14 wp14">
   <w:abstractNum w:abstractNumId="0">
+    <w:nsid w:val="4E7C09E0"/>
+    <w:multiLevelType w:val="singleLevel"/>
+    <w:tmpl w:val="4E7C09E0"/>
+    <w:lvl w:ilvl="0" w:tentative="0">
+      <w:start w:val="1"/>
+      <w:numFmt w:val="decimal"/>
+      <w:suff w:val="space"/>
+      <w:lvlText w:val="%1."/>
+      <w:lvlJc w:val="left"/>
+    </w:lvl>
+  </w:abstractNum>
+  <w:abstractNum w:abstractNumId="1">
     <w:nsid w:val="7575A76A"/>
     <w:multiLevelType w:val="singleLevel"/>
     <w:tmpl w:val="7575A76A"/>
@@ -860,6 +1094,9 @@
     </w:lvl>
   </w:abstractNum>
   <w:num w:numId="1">
+    <w:abstractNumId w:val="1"/>
+  </w:num>
+  <w:num w:numId="2">
     <w:abstractNumId w:val="0"/>
   </w:num>
 </w:numbering>

</xml_diff>

<commit_message>
more details on Next word prediction
</commit_message>
<xml_diff>
--- a/LLM Work Practices/LLMsNotes.docx
+++ b/LLM Work Practices/LLMsNotes.docx
@@ -936,7 +936,7 @@
           <w:rFonts w:hint="default"/>
           <w:lang w:val="en-US"/>
         </w:rPr>
-        <w:t>Generating Pretraning:</w:t>
+        <w:t>Generating Pretraining:</w:t>
       </w:r>
     </w:p>
     <w:p>
@@ -969,85 +969,297 @@
           <w:rFonts w:hint="default"/>
           <w:lang w:val="en-US"/>
         </w:rPr>
-        <w:t xml:space="preserve">Train using generative pretraning which takes input data of tokens and trained to predict </w:t>
-      </w:r>
+        <w:t xml:space="preserve">Train using generative pretraining which takes input data of tokens and trained to predict the tokens within the dataset </w:t>
+      </w:r>
+    </w:p>
+    <w:p>
+      <w:pPr>
+        <w:keepNext w:val="0"/>
+        <w:keepLines w:val="0"/>
+        <w:pageBreakBefore w:val="0"/>
+        <w:widowControl/>
+        <w:numPr>
+          <w:ilvl w:val="0"/>
+          <w:numId w:val="2"/>
+        </w:numPr>
+        <w:kinsoku/>
+        <w:wordWrap/>
+        <w:overflowPunct/>
+        <w:topLinePunct w:val="0"/>
+        <w:autoSpaceDE/>
+        <w:autoSpaceDN/>
+        <w:bidi w:val="0"/>
+        <w:adjustRightInd/>
+        <w:snapToGrid/>
+        <w:ind w:left="1140" w:leftChars="0" w:firstLine="180"/>
+        <w:textAlignment w:val="auto"/>
+        <w:rPr>
+          <w:rFonts w:hint="default"/>
+          <w:lang w:val="en-US"/>
+        </w:rPr>
+      </w:pPr>
+      <w:r>
+        <w:rPr>
+          <w:rFonts w:hint="default"/>
+          <w:lang w:val="en-US"/>
+        </w:rPr>
+        <w:t>Next word prediction(supervised learning technique)</w:t>
+      </w:r>
+    </w:p>
+    <w:p>
+      <w:pPr>
+        <w:keepNext w:val="0"/>
+        <w:keepLines w:val="0"/>
+        <w:pageBreakBefore w:val="0"/>
+        <w:widowControl/>
+        <w:numPr>
+          <w:numId w:val="0"/>
+        </w:numPr>
+        <w:kinsoku/>
+        <w:wordWrap/>
+        <w:overflowPunct/>
+        <w:topLinePunct w:val="0"/>
+        <w:autoSpaceDE/>
+        <w:autoSpaceDN/>
+        <w:bidi w:val="0"/>
+        <w:adjustRightInd/>
+        <w:snapToGrid/>
+        <w:ind w:left="1320" w:leftChars="0" w:firstLine="180"/>
+        <w:textAlignment w:val="auto"/>
+        <w:rPr>
+          <w:rFonts w:hint="default"/>
+          <w:lang w:val="en-US"/>
+        </w:rPr>
+      </w:pPr>
+      <w:r>
+        <w:rPr>
+          <w:rFonts w:hint="default"/>
+          <w:lang w:val="en-US"/>
+        </w:rPr>
+        <w:t xml:space="preserve">- Predict next word and generate text </w:t>
+      </w:r>
+    </w:p>
+    <w:p>
+      <w:pPr>
+        <w:keepNext w:val="0"/>
+        <w:keepLines w:val="0"/>
+        <w:pageBreakBefore w:val="0"/>
+        <w:widowControl/>
+        <w:numPr>
+          <w:numId w:val="0"/>
+        </w:numPr>
+        <w:kinsoku/>
+        <w:wordWrap/>
+        <w:overflowPunct/>
+        <w:topLinePunct w:val="0"/>
+        <w:autoSpaceDE/>
+        <w:autoSpaceDN/>
+        <w:bidi w:val="0"/>
+        <w:adjustRightInd/>
+        <w:snapToGrid/>
+        <w:ind w:left="1320" w:leftChars="0" w:firstLine="180"/>
+        <w:textAlignment w:val="auto"/>
+        <w:rPr>
+          <w:rFonts w:hint="default"/>
+          <w:lang w:val="en-US"/>
+        </w:rPr>
+      </w:pPr>
+      <w:r>
+        <w:rPr>
+          <w:rFonts w:hint="default"/>
+          <w:lang w:val="en-US"/>
+        </w:rPr>
+        <w:t xml:space="preserve">- Capture dependencies between words </w:t>
+      </w:r>
+    </w:p>
+    <w:p>
+      <w:pPr>
+        <w:keepNext w:val="0"/>
+        <w:keepLines w:val="0"/>
+        <w:pageBreakBefore w:val="0"/>
+        <w:widowControl/>
+        <w:numPr>
+          <w:numId w:val="0"/>
+        </w:numPr>
+        <w:kinsoku/>
+        <w:wordWrap/>
+        <w:overflowPunct/>
+        <w:topLinePunct w:val="0"/>
+        <w:autoSpaceDE/>
+        <w:autoSpaceDN/>
+        <w:bidi w:val="0"/>
+        <w:adjustRightInd/>
+        <w:snapToGrid/>
+        <w:ind w:left="1518" w:leftChars="759" w:firstLine="78" w:firstLineChars="39"/>
+        <w:textAlignment w:val="auto"/>
+        <w:rPr>
+          <w:rFonts w:hint="default"/>
+          <w:lang w:val="en-US"/>
+        </w:rPr>
+      </w:pPr>
+      <w:r>
+        <w:rPr>
+          <w:rFonts w:hint="default"/>
+          <w:lang w:val="en-US"/>
+        </w:rPr>
+        <w:t>- During training, each generated output is added to the input for the next pair, allowing the model to predict the next output.</w:t>
+      </w:r>
+    </w:p>
+    <w:p>
+      <w:pPr>
+        <w:keepNext w:val="0"/>
+        <w:keepLines w:val="0"/>
+        <w:pageBreakBefore w:val="0"/>
+        <w:widowControl/>
+        <w:numPr>
+          <w:numId w:val="0"/>
+        </w:numPr>
+        <w:kinsoku/>
+        <w:wordWrap/>
+        <w:overflowPunct/>
+        <w:topLinePunct w:val="0"/>
+        <w:autoSpaceDE/>
+        <w:autoSpaceDN/>
+        <w:bidi w:val="0"/>
+        <w:adjustRightInd/>
+        <w:snapToGrid/>
+        <w:ind w:left="1518" w:leftChars="759" w:firstLine="78" w:firstLineChars="39"/>
+        <w:textAlignment w:val="auto"/>
+        <w:rPr>
+          <w:rFonts w:hint="default"/>
+          <w:lang w:val="en-US"/>
+        </w:rPr>
+      </w:pPr>
+      <w:r>
+        <w:drawing>
+          <wp:inline distT="0" distB="0" distL="114300" distR="114300">
+            <wp:extent cx="3428365" cy="1816100"/>
+            <wp:effectExtent l="0" t="0" r="635" b="12700"/>
+            <wp:docPr id="1" name="Picture 1"/>
+            <wp:cNvGraphicFramePr>
+              <a:graphicFrameLocks xmlns:a="http://schemas.openxmlformats.org/drawingml/2006/main" noChangeAspect="1"/>
+            </wp:cNvGraphicFramePr>
+            <a:graphic xmlns:a="http://schemas.openxmlformats.org/drawingml/2006/main">
+              <a:graphicData uri="http://schemas.openxmlformats.org/drawingml/2006/picture">
+                <pic:pic xmlns:pic="http://schemas.openxmlformats.org/drawingml/2006/picture">
+                  <pic:nvPicPr>
+                    <pic:cNvPr id="1" name="Picture 1"/>
+                    <pic:cNvPicPr>
+                      <a:picLocks noChangeAspect="1"/>
+                    </pic:cNvPicPr>
+                  </pic:nvPicPr>
+                  <pic:blipFill>
+                    <a:blip r:embed="rId4"/>
+                    <a:stretch>
+                      <a:fillRect/>
+                    </a:stretch>
+                  </pic:blipFill>
+                  <pic:spPr>
+                    <a:xfrm>
+                      <a:off x="0" y="0"/>
+                      <a:ext cx="3428365" cy="1816100"/>
+                    </a:xfrm>
+                    <a:prstGeom prst="rect">
+                      <a:avLst/>
+                    </a:prstGeom>
+                    <a:noFill/>
+                    <a:ln>
+                      <a:noFill/>
+                    </a:ln>
+                  </pic:spPr>
+                </pic:pic>
+              </a:graphicData>
+            </a:graphic>
+          </wp:inline>
+        </w:drawing>
+      </w:r>
+    </w:p>
+    <w:p>
+      <w:pPr>
+        <w:keepNext w:val="0"/>
+        <w:keepLines w:val="0"/>
+        <w:pageBreakBefore w:val="0"/>
+        <w:widowControl/>
+        <w:numPr>
+          <w:numId w:val="0"/>
+        </w:numPr>
+        <w:kinsoku/>
+        <w:wordWrap/>
+        <w:overflowPunct/>
+        <w:topLinePunct w:val="0"/>
+        <w:autoSpaceDE/>
+        <w:autoSpaceDN/>
+        <w:bidi w:val="0"/>
+        <w:adjustRightInd/>
+        <w:snapToGrid/>
+        <w:ind w:left="1518" w:leftChars="759" w:firstLine="78" w:firstLineChars="39"/>
+        <w:textAlignment w:val="auto"/>
+        <w:rPr>
+          <w:rFonts w:hint="default"/>
+          <w:lang w:val="en-US"/>
+        </w:rPr>
+      </w:pPr>
+    </w:p>
+    <w:p>
+      <w:pPr>
+        <w:keepNext w:val="0"/>
+        <w:keepLines w:val="0"/>
+        <w:pageBreakBefore w:val="0"/>
+        <w:widowControl/>
+        <w:numPr>
+          <w:ilvl w:val="0"/>
+          <w:numId w:val="2"/>
+        </w:numPr>
+        <w:kinsoku/>
+        <w:wordWrap/>
+        <w:overflowPunct/>
+        <w:topLinePunct w:val="0"/>
+        <w:autoSpaceDE/>
+        <w:autoSpaceDN/>
+        <w:bidi w:val="0"/>
+        <w:adjustRightInd/>
+        <w:snapToGrid/>
+        <w:ind w:left="1140" w:leftChars="0" w:firstLine="180"/>
+        <w:textAlignment w:val="auto"/>
+        <w:rPr>
+          <w:rFonts w:hint="default"/>
+          <w:lang w:val="en-US"/>
+        </w:rPr>
+      </w:pPr>
+      <w:r>
+        <w:rPr>
+          <w:rFonts w:hint="default"/>
+          <w:lang w:val="en-US"/>
+        </w:rPr>
+        <w:t>Mased language modeling</w:t>
+      </w:r>
+    </w:p>
+    <w:p>
+      <w:pPr>
+        <w:keepNext w:val="0"/>
+        <w:keepLines w:val="0"/>
+        <w:pageBreakBefore w:val="0"/>
+        <w:widowControl/>
+        <w:numPr>
+          <w:numId w:val="0"/>
+        </w:numPr>
+        <w:kinsoku/>
+        <w:wordWrap/>
+        <w:overflowPunct/>
+        <w:topLinePunct w:val="0"/>
+        <w:autoSpaceDE/>
+        <w:autoSpaceDN/>
+        <w:bidi w:val="0"/>
+        <w:adjustRightInd/>
+        <w:snapToGrid/>
+        <w:textAlignment w:val="auto"/>
+        <w:rPr>
+          <w:rFonts w:hint="default"/>
+          <w:lang w:val="en-US"/>
+        </w:rPr>
+      </w:pPr>
       <w:bookmarkStart w:id="0" w:name="_GoBack"/>
       <w:bookmarkEnd w:id="0"/>
-      <w:r>
-        <w:rPr>
-          <w:rFonts w:hint="default"/>
-          <w:lang w:val="en-US"/>
-        </w:rPr>
-        <w:t xml:space="preserve">the tokens within the dataset </w:t>
-      </w:r>
-    </w:p>
-    <w:p>
-      <w:pPr>
-        <w:keepNext w:val="0"/>
-        <w:keepLines w:val="0"/>
-        <w:pageBreakBefore w:val="0"/>
-        <w:widowControl/>
-        <w:numPr>
-          <w:ilvl w:val="0"/>
-          <w:numId w:val="2"/>
-        </w:numPr>
-        <w:kinsoku/>
-        <w:wordWrap/>
-        <w:overflowPunct/>
-        <w:topLinePunct w:val="0"/>
-        <w:autoSpaceDE/>
-        <w:autoSpaceDN/>
-        <w:bidi w:val="0"/>
-        <w:adjustRightInd/>
-        <w:snapToGrid/>
-        <w:ind w:left="1140" w:leftChars="0" w:firstLine="180"/>
-        <w:textAlignment w:val="auto"/>
-        <w:rPr>
-          <w:rFonts w:hint="default"/>
-          <w:lang w:val="en-US"/>
-        </w:rPr>
-      </w:pPr>
-      <w:r>
-        <w:rPr>
-          <w:rFonts w:hint="default"/>
-          <w:lang w:val="en-US"/>
-        </w:rPr>
-        <w:t>Next word prediction</w:t>
-      </w:r>
-    </w:p>
-    <w:p>
-      <w:pPr>
-        <w:keepNext w:val="0"/>
-        <w:keepLines w:val="0"/>
-        <w:pageBreakBefore w:val="0"/>
-        <w:widowControl/>
-        <w:numPr>
-          <w:ilvl w:val="0"/>
-          <w:numId w:val="2"/>
-        </w:numPr>
-        <w:kinsoku/>
-        <w:wordWrap/>
-        <w:overflowPunct/>
-        <w:topLinePunct w:val="0"/>
-        <w:autoSpaceDE/>
-        <w:autoSpaceDN/>
-        <w:bidi w:val="0"/>
-        <w:adjustRightInd/>
-        <w:snapToGrid/>
-        <w:ind w:left="1140" w:leftChars="0" w:firstLine="180"/>
-        <w:textAlignment w:val="auto"/>
-        <w:rPr>
-          <w:rFonts w:hint="default"/>
-          <w:lang w:val="en-US"/>
-        </w:rPr>
-      </w:pPr>
-      <w:r>
-        <w:rPr>
-          <w:rFonts w:hint="default"/>
-          <w:lang w:val="en-US"/>
-        </w:rPr>
-        <w:t>Mased language modeling</w:t>
-      </w:r>
     </w:p>
     <w:p>
       <w:pPr>

</xml_diff>